<commit_message>
added all reports for labs
</commit_message>
<xml_diff>
--- a/Звіти/КІ-304_Панурін_ЛР2_КЗП.docx
+++ b/Звіти/КІ-304_Панурін_ЛР2_КЗП.docx
@@ -919,6 +919,7 @@
         <w:rPr>
           <w:rFonts w:ascii="Times New Roman" w:hAnsi="Times New Roman" w:cs="Times New Roman"/>
           <w:b/>
+          <w:noProof/>
           <w:sz w:val="28"/>
           <w:szCs w:val="28"/>
           <w:lang w:val="uk-UA"/>
@@ -2147,6 +2148,7 @@
         <w:rPr>
           <w:rFonts w:ascii="Times New Roman" w:hAnsi="Times New Roman" w:cs="Times New Roman"/>
           <w:b/>
+          <w:noProof/>
           <w:sz w:val="28"/>
           <w:szCs w:val="28"/>
           <w:lang w:val="uk-UA"/>
@@ -2223,6 +2225,7 @@
         <w:rPr>
           <w:rFonts w:ascii="Times New Roman" w:hAnsi="Times New Roman" w:cs="Times New Roman"/>
           <w:b/>
+          <w:noProof/>
           <w:sz w:val="28"/>
           <w:szCs w:val="28"/>
           <w:lang w:val="en-US"/>
@@ -2278,6 +2281,7 @@
         <w:rPr>
           <w:rFonts w:ascii="Times New Roman" w:hAnsi="Times New Roman" w:cs="Times New Roman"/>
           <w:b/>
+          <w:noProof/>
           <w:sz w:val="28"/>
           <w:szCs w:val="28"/>
           <w:lang w:val="en-US"/>
@@ -2333,6 +2337,7 @@
         <w:rPr>
           <w:rFonts w:ascii="Times New Roman" w:hAnsi="Times New Roman" w:cs="Times New Roman"/>
           <w:b/>
+          <w:noProof/>
           <w:sz w:val="28"/>
           <w:szCs w:val="28"/>
           <w:lang w:val="en-US"/>
@@ -2553,25 +2558,23 @@
         </w:rPr>
         <w:t xml:space="preserve"> Також розробив клас, який описує роботу </w:t>
       </w:r>
-      <w:proofErr w:type="spellStart"/>
-      <w:r>
-        <w:rPr>
-          <w:rFonts w:ascii="Times New Roman" w:hAnsi="Times New Roman" w:cs="Times New Roman"/>
-          <w:sz w:val="28"/>
-          <w:szCs w:val="28"/>
-          <w:lang w:val="uk-UA"/>
-        </w:rPr>
-        <w:t>аудіоплеєра</w:t>
-      </w:r>
-      <w:proofErr w:type="spellEnd"/>
-      <w:r>
-        <w:rPr>
-          <w:rFonts w:ascii="Times New Roman" w:hAnsi="Times New Roman" w:cs="Times New Roman"/>
-          <w:sz w:val="28"/>
-          <w:szCs w:val="28"/>
-          <w:lang w:val="uk-UA"/>
-        </w:rPr>
-        <w:t>, та в головному класі продемонстрував його принцип роботи.</w:t>
+      <w:r>
+        <w:rPr>
+          <w:rFonts w:ascii="Times New Roman" w:hAnsi="Times New Roman" w:cs="Times New Roman"/>
+          <w:sz w:val="28"/>
+          <w:szCs w:val="28"/>
+          <w:lang w:val="uk-UA"/>
+        </w:rPr>
+        <w:t>телевізора</w:t>
+      </w:r>
+      <w:r>
+        <w:rPr>
+          <w:rFonts w:ascii="Times New Roman" w:hAnsi="Times New Roman" w:cs="Times New Roman"/>
+          <w:sz w:val="28"/>
+          <w:szCs w:val="28"/>
+          <w:lang w:val="uk-UA"/>
+        </w:rPr>
+        <w:t>, та продемонстрував його принцип роботи.</w:t>
       </w:r>
     </w:p>
     <w:p>

</xml_diff>